<commit_message>
modded three afars docs
</commit_message>
<xml_diff>
--- a/AFARS/DEVELOPMENT/5106_28_03.docx
+++ b/AFARS/DEVELOPMENT/5106_28_03.docx
@@ -1142,15 +1142,15 @@
       <w:pPr>
         <w:pStyle w:val="Heading4"/>
       </w:pPr>
-      <w:bookmarkStart w:id="16" w:name="_Toc513812142"/>
-      <w:bookmarkStart w:id="17" w:name="_Toc43714699"/>
+      <w:bookmarkStart w:id="16" w:name="_Toc43714699"/>
+      <w:bookmarkStart w:id="17" w:name="_Toc513812142"/>
       <w:r>
         <w:t>5106.302-5</w:t>
       </w:r>
       <w:r>
         <w:t xml:space="preserve"> Authorized or required by statute.</w:t>
       </w:r>
-      <w:bookmarkEnd w:id="17"/>
+      <w:bookmarkEnd w:id="16"/>
     </w:p>
     <w:p>
       <w:pPr>
@@ -1220,7 +1220,7 @@
       <w:r>
         <w:t>.</w:t>
       </w:r>
-      <w:bookmarkEnd w:id="16"/>
+      <w:bookmarkEnd w:id="17"/>
       <w:bookmarkEnd w:id="18"/>
     </w:p>
     <w:p>
@@ -1512,68 +1512,68 @@
         <w:rPr>
           <w:szCs w:val="24"/>
         </w:rPr>
+        <w:t>(ii)</w:t>
+      </w:r>
+      <w:r>
+        <w:rPr>
+          <w:szCs w:val="24"/>
+        </w:rPr>
+        <w:t xml:space="preserve">  </w:t>
+      </w:r>
+      <w:r>
+        <w:rPr>
+          <w:szCs w:val="24"/>
+        </w:rPr>
+        <w:t>May cover contracts</w:t>
+      </w:r>
+      <w:r>
+        <w:rPr>
+          <w:szCs w:val="24"/>
+        </w:rPr>
+        <w:t xml:space="preserve"> for non-permanent requirements</w:t>
+      </w:r>
+      <w:r>
+        <w:rPr>
+          <w:szCs w:val="24"/>
+        </w:rPr>
+        <w:t xml:space="preserve"> to be awarded in successive fiscal years, provided that the requirements and quantities</w:t>
+      </w:r>
+      <w:r>
+        <w:rPr>
+          <w:szCs w:val="24"/>
+        </w:rPr>
+        <w:t xml:space="preserve"> are</w:t>
+      </w:r>
+      <w:r>
+        <w:rPr>
+          <w:szCs w:val="24"/>
+        </w:rPr>
+        <w:t xml:space="preserve"> included in the Future Years Defense Plan, and their costs have been specifically </w:t>
+      </w:r>
+      <w:proofErr w:type="gramStart"/>
+      <w:r>
+        <w:rPr>
+          <w:szCs w:val="24"/>
+        </w:rPr>
+        <w:t>identified</w:t>
+      </w:r>
+      <w:r>
+        <w:rPr>
+          <w:szCs w:val="24"/>
+        </w:rPr>
+        <w:t>;</w:t>
+      </w:r>
+      <w:proofErr w:type="gramEnd"/>
+    </w:p>
+    <w:p>
+      <w:pPr>
+        <w:pStyle w:val="List3"/>
+      </w:pPr>
+      <w:r>
+        <w:rPr>
+          <w:szCs w:val="24"/>
+        </w:rPr>
         <w:lastRenderedPageBreak/>
-        <w:t>(ii)</w:t>
-      </w:r>
-      <w:r>
-        <w:rPr>
-          <w:szCs w:val="24"/>
-        </w:rPr>
-        <w:t xml:space="preserve">  </w:t>
-      </w:r>
-      <w:r>
-        <w:rPr>
-          <w:szCs w:val="24"/>
-        </w:rPr>
-        <w:t>May cover contracts</w:t>
-      </w:r>
-      <w:r>
-        <w:rPr>
-          <w:szCs w:val="24"/>
-        </w:rPr>
-        <w:t xml:space="preserve"> for non-permanent requirements</w:t>
-      </w:r>
-      <w:r>
-        <w:rPr>
-          <w:szCs w:val="24"/>
-        </w:rPr>
-        <w:t xml:space="preserve"> to be awarded in successive fiscal years, provided that the requirements and quantities</w:t>
-      </w:r>
-      <w:r>
-        <w:rPr>
-          <w:szCs w:val="24"/>
-        </w:rPr>
-        <w:t xml:space="preserve"> are</w:t>
-      </w:r>
-      <w:r>
-        <w:rPr>
-          <w:szCs w:val="24"/>
-        </w:rPr>
-        <w:t xml:space="preserve"> included in the Future Years Defense Plan, and their costs have been specifically </w:t>
-      </w:r>
-      <w:proofErr w:type="gramStart"/>
-      <w:r>
-        <w:rPr>
-          <w:szCs w:val="24"/>
-        </w:rPr>
-        <w:t>identified</w:t>
-      </w:r>
-      <w:r>
-        <w:rPr>
-          <w:szCs w:val="24"/>
-        </w:rPr>
-        <w:t>;</w:t>
-      </w:r>
-      <w:proofErr w:type="gramEnd"/>
-    </w:p>
-    <w:p>
-      <w:pPr>
-        <w:pStyle w:val="List3"/>
-      </w:pPr>
-      <w:r>
-        <w:rPr>
-          <w:szCs w:val="24"/>
-        </w:rPr>
         <w:t>(ii</w:t>
       </w:r>
       <w:r>
@@ -2397,7 +2397,6 @@
         <w:rPr>
           <w:sz w:val="24"/>
         </w:rPr>
-        <w:lastRenderedPageBreak/>
         <w:t>(</w:t>
       </w:r>
       <w:r>
@@ -2551,6 +2550,7 @@
         <w:rPr>
           <w:szCs w:val="24"/>
         </w:rPr>
+        <w:lastRenderedPageBreak/>
         <w:t>(2)</w:t>
       </w:r>
       <w:r>
@@ -3377,233 +3377,233 @@
         <w:rPr>
           <w:szCs w:val="24"/>
         </w:rPr>
+        <w:t>(ii)</w:t>
+      </w:r>
+      <w:r>
+        <w:rPr>
+          <w:szCs w:val="24"/>
+        </w:rPr>
+        <w:t xml:space="preserve">  Determine the approval level for an amended </w:t>
+      </w:r>
+      <w:r>
+        <w:rPr>
+          <w:szCs w:val="24"/>
+        </w:rPr>
+        <w:t>J&amp;A</w:t>
+      </w:r>
+      <w:r>
+        <w:rPr>
+          <w:szCs w:val="24"/>
+        </w:rPr>
+        <w:t xml:space="preserve"> by using the </w:t>
+      </w:r>
+      <w:r>
+        <w:rPr>
+          <w:szCs w:val="24"/>
+        </w:rPr>
+        <w:t>cumulative</w:t>
+      </w:r>
+      <w:r>
+        <w:rPr>
+          <w:szCs w:val="24"/>
+        </w:rPr>
+        <w:t xml:space="preserve"> dollar value of the amended justification</w:t>
+      </w:r>
+      <w:r>
+        <w:rPr>
+          <w:szCs w:val="24"/>
+        </w:rPr>
+        <w:t>,</w:t>
+      </w:r>
+      <w:r>
+        <w:rPr>
+          <w:szCs w:val="24"/>
+        </w:rPr>
+        <w:t xml:space="preserve"> </w:t>
+      </w:r>
+      <w:r>
+        <w:rPr>
+          <w:szCs w:val="24"/>
+        </w:rPr>
+        <w:t>e.g.,</w:t>
+      </w:r>
+      <w:r>
+        <w:rPr>
+          <w:szCs w:val="24"/>
+        </w:rPr>
+        <w:t xml:space="preserve"> </w:t>
+      </w:r>
+      <w:r>
+        <w:rPr>
+          <w:szCs w:val="24"/>
+        </w:rPr>
+        <w:t>original J&amp;A value plus the amount of the change</w:t>
+      </w:r>
+      <w:r>
+        <w:rPr>
+          <w:szCs w:val="24"/>
+        </w:rPr>
+        <w:t>.</w:t>
+      </w:r>
+    </w:p>
+    <w:p>
+      <w:pPr>
+        <w:pStyle w:val="List1"/>
+      </w:pPr>
+      <w:r>
+        <w:rPr>
+          <w:sz w:val="24"/>
+        </w:rPr>
+        <w:t>(</w:t>
+      </w:r>
+      <w:r>
+        <w:rPr>
+          <w:sz w:val="24"/>
+        </w:rPr>
+        <w:t>d</w:t>
+      </w:r>
+      <w:r>
+        <w:rPr>
+          <w:sz w:val="24"/>
+        </w:rPr>
+        <w:t>)</w:t>
+      </w:r>
+      <w:r>
+        <w:rPr>
+          <w:sz w:val="24"/>
+        </w:rPr>
+        <w:t xml:space="preserve">  </w:t>
+      </w:r>
+      <w:r>
+        <w:rPr>
+          <w:i/>
+          <w:sz w:val="24"/>
+        </w:rPr>
+        <w:t>Submission.</w:t>
+      </w:r>
+    </w:p>
+    <w:p>
+      <w:pPr>
+        <w:pStyle w:val="List2"/>
+      </w:pPr>
+      <w:r>
+        <w:rPr>
+          <w:szCs w:val="24"/>
+        </w:rPr>
+        <w:t>(1)</w:t>
+      </w:r>
+      <w:r>
+        <w:rPr>
+          <w:szCs w:val="24"/>
+        </w:rPr>
+        <w:t xml:space="preserve">  </w:t>
+      </w:r>
+      <w:r>
+        <w:rPr>
+          <w:szCs w:val="24"/>
+        </w:rPr>
+        <w:t>For contracting actions exceeding the dollar threshold identified at FAR 6.304(a)(4), the</w:t>
+      </w:r>
+      <w:r>
+        <w:rPr>
+          <w:szCs w:val="24"/>
+        </w:rPr>
+        <w:t xml:space="preserve"> contracting activity must submit the</w:t>
+      </w:r>
+      <w:r>
+        <w:rPr>
+          <w:szCs w:val="24"/>
+        </w:rPr>
+        <w:t xml:space="preserve"> justification </w:t>
+      </w:r>
+      <w:r>
+        <w:rPr>
+          <w:szCs w:val="24"/>
+        </w:rPr>
+        <w:t>in sufficient time</w:t>
+      </w:r>
+      <w:r>
+        <w:rPr>
+          <w:szCs w:val="24"/>
+        </w:rPr>
+        <w:t xml:space="preserve"> </w:t>
+      </w:r>
+      <w:r>
+        <w:rPr>
+          <w:szCs w:val="24"/>
+        </w:rPr>
+        <w:t>for approval</w:t>
+      </w:r>
+      <w:r>
+        <w:rPr>
+          <w:szCs w:val="24"/>
+        </w:rPr>
+        <w:t xml:space="preserve">, approximately 40 working days, </w:t>
+      </w:r>
+      <w:r>
+        <w:rPr>
+          <w:szCs w:val="24"/>
+        </w:rPr>
+        <w:t>to the address at 5101.290(b)(</w:t>
+      </w:r>
+      <w:r>
+        <w:rPr>
+          <w:szCs w:val="24"/>
+        </w:rPr>
+        <w:t>2</w:t>
+      </w:r>
+      <w:r>
+        <w:rPr>
+          <w:szCs w:val="24"/>
+        </w:rPr>
+        <w:t>)</w:t>
+      </w:r>
+      <w:r>
+        <w:rPr>
+          <w:szCs w:val="24"/>
+        </w:rPr>
+        <w:t>(ii)(C)</w:t>
+      </w:r>
+      <w:r>
+        <w:rPr>
+          <w:szCs w:val="24"/>
+        </w:rPr>
+        <w:t>.  Electronic</w:t>
+      </w:r>
+      <w:r>
+        <w:rPr>
+          <w:szCs w:val="24"/>
+        </w:rPr>
+        <w:t xml:space="preserve"> transmission</w:t>
+      </w:r>
+      <w:r>
+        <w:rPr>
+          <w:szCs w:val="24"/>
+        </w:rPr>
+        <w:t xml:space="preserve"> is preferred</w:t>
+      </w:r>
+      <w:r>
+        <w:rPr>
+          <w:szCs w:val="24"/>
+        </w:rPr>
+        <w:t>.</w:t>
+      </w:r>
+      <w:r>
+        <w:rPr>
+          <w:szCs w:val="24"/>
+        </w:rPr>
+        <w:t xml:space="preserve">  For electronic submission, indicate the lead point of contact and the alternate (name, phone number, email address).</w:t>
+      </w:r>
+    </w:p>
+    <w:p>
+      <w:pPr>
+        <w:pStyle w:val="List2"/>
+      </w:pPr>
+      <w:r>
+        <w:rPr>
+          <w:szCs w:val="24"/>
+        </w:rPr>
         <w:lastRenderedPageBreak/>
-        <w:t>(ii)</w:t>
-      </w:r>
-      <w:r>
-        <w:rPr>
-          <w:szCs w:val="24"/>
-        </w:rPr>
-        <w:t xml:space="preserve">  Determine the approval level for an amended </w:t>
-      </w:r>
-      <w:r>
-        <w:rPr>
-          <w:szCs w:val="24"/>
-        </w:rPr>
-        <w:t>J&amp;A</w:t>
-      </w:r>
-      <w:r>
-        <w:rPr>
-          <w:szCs w:val="24"/>
-        </w:rPr>
-        <w:t xml:space="preserve"> by using the </w:t>
-      </w:r>
-      <w:r>
-        <w:rPr>
-          <w:szCs w:val="24"/>
-        </w:rPr>
-        <w:t>cumulative</w:t>
-      </w:r>
-      <w:r>
-        <w:rPr>
-          <w:szCs w:val="24"/>
-        </w:rPr>
-        <w:t xml:space="preserve"> dollar value of the amended justification</w:t>
-      </w:r>
-      <w:r>
-        <w:rPr>
-          <w:szCs w:val="24"/>
-        </w:rPr>
-        <w:t>,</w:t>
-      </w:r>
-      <w:r>
-        <w:rPr>
-          <w:szCs w:val="24"/>
-        </w:rPr>
-        <w:t xml:space="preserve"> </w:t>
-      </w:r>
-      <w:r>
-        <w:rPr>
-          <w:szCs w:val="24"/>
-        </w:rPr>
-        <w:t>e.g.,</w:t>
-      </w:r>
-      <w:r>
-        <w:rPr>
-          <w:szCs w:val="24"/>
-        </w:rPr>
-        <w:t xml:space="preserve"> </w:t>
-      </w:r>
-      <w:r>
-        <w:rPr>
-          <w:szCs w:val="24"/>
-        </w:rPr>
-        <w:t>original J&amp;A value plus the amount of the change</w:t>
-      </w:r>
-      <w:r>
-        <w:rPr>
-          <w:szCs w:val="24"/>
-        </w:rPr>
-        <w:t>.</w:t>
-      </w:r>
-    </w:p>
-    <w:p>
-      <w:pPr>
-        <w:pStyle w:val="List1"/>
-      </w:pPr>
-      <w:r>
-        <w:rPr>
-          <w:sz w:val="24"/>
-        </w:rPr>
-        <w:t>(</w:t>
-      </w:r>
-      <w:r>
-        <w:rPr>
-          <w:sz w:val="24"/>
-        </w:rPr>
-        <w:t>d</w:t>
-      </w:r>
-      <w:r>
-        <w:rPr>
-          <w:sz w:val="24"/>
-        </w:rPr>
-        <w:t>)</w:t>
-      </w:r>
-      <w:r>
-        <w:rPr>
-          <w:sz w:val="24"/>
-        </w:rPr>
-        <w:t xml:space="preserve">  </w:t>
-      </w:r>
-      <w:r>
-        <w:rPr>
-          <w:i/>
-          <w:sz w:val="24"/>
-        </w:rPr>
-        <w:t>Submission.</w:t>
-      </w:r>
-    </w:p>
-    <w:p>
-      <w:pPr>
-        <w:pStyle w:val="List2"/>
-      </w:pPr>
-      <w:r>
-        <w:rPr>
-          <w:szCs w:val="24"/>
-        </w:rPr>
-        <w:t>(1)</w:t>
-      </w:r>
-      <w:r>
-        <w:rPr>
-          <w:szCs w:val="24"/>
-        </w:rPr>
-        <w:t xml:space="preserve">  </w:t>
-      </w:r>
-      <w:r>
-        <w:rPr>
-          <w:szCs w:val="24"/>
-        </w:rPr>
-        <w:t>For contracting actions exceeding the dollar threshold identified at FAR 6.304(a)(4), the</w:t>
-      </w:r>
-      <w:r>
-        <w:rPr>
-          <w:szCs w:val="24"/>
-        </w:rPr>
-        <w:t xml:space="preserve"> contracting activity must submit the</w:t>
-      </w:r>
-      <w:r>
-        <w:rPr>
-          <w:szCs w:val="24"/>
-        </w:rPr>
-        <w:t xml:space="preserve"> justification </w:t>
-      </w:r>
-      <w:r>
-        <w:rPr>
-          <w:szCs w:val="24"/>
-        </w:rPr>
-        <w:t>in sufficient time</w:t>
-      </w:r>
-      <w:r>
-        <w:rPr>
-          <w:szCs w:val="24"/>
-        </w:rPr>
-        <w:t xml:space="preserve"> </w:t>
-      </w:r>
-      <w:r>
-        <w:rPr>
-          <w:szCs w:val="24"/>
-        </w:rPr>
-        <w:t>for approval</w:t>
-      </w:r>
-      <w:r>
-        <w:rPr>
-          <w:szCs w:val="24"/>
-        </w:rPr>
-        <w:t xml:space="preserve">, approximately 40 working days, </w:t>
-      </w:r>
-      <w:r>
-        <w:rPr>
-          <w:szCs w:val="24"/>
-        </w:rPr>
-        <w:t>to the address at 5101.290(b)(</w:t>
-      </w:r>
-      <w:r>
-        <w:rPr>
-          <w:szCs w:val="24"/>
-        </w:rPr>
-        <w:t>2</w:t>
-      </w:r>
-      <w:r>
-        <w:rPr>
-          <w:szCs w:val="24"/>
-        </w:rPr>
-        <w:t>)</w:t>
-      </w:r>
-      <w:r>
-        <w:rPr>
-          <w:szCs w:val="24"/>
-        </w:rPr>
-        <w:t>(ii)(C)</w:t>
-      </w:r>
-      <w:r>
-        <w:rPr>
-          <w:szCs w:val="24"/>
-        </w:rPr>
-        <w:t>.  Electronic</w:t>
-      </w:r>
-      <w:r>
-        <w:rPr>
-          <w:szCs w:val="24"/>
-        </w:rPr>
-        <w:t xml:space="preserve"> transmission</w:t>
-      </w:r>
-      <w:r>
-        <w:rPr>
-          <w:szCs w:val="24"/>
-        </w:rPr>
-        <w:t xml:space="preserve"> is preferred</w:t>
-      </w:r>
-      <w:r>
-        <w:rPr>
-          <w:szCs w:val="24"/>
-        </w:rPr>
-        <w:t>.</w:t>
-      </w:r>
-      <w:r>
-        <w:rPr>
-          <w:szCs w:val="24"/>
-        </w:rPr>
-        <w:t xml:space="preserve">  For electronic submission, indicate the lead point of contact and the alternate (name, phone number, email address).</w:t>
-      </w:r>
-    </w:p>
-    <w:p>
-      <w:pPr>
-        <w:pStyle w:val="List2"/>
-      </w:pPr>
-      <w:r>
-        <w:rPr>
-          <w:szCs w:val="24"/>
-        </w:rPr>
         <w:t>(2)</w:t>
       </w:r>
       <w:r>
@@ -4435,7 +4435,6 @@
         <w:rPr>
           <w:szCs w:val="24"/>
         </w:rPr>
-        <w:lastRenderedPageBreak/>
         <w:t>(2)</w:t>
       </w:r>
       <w:r>
@@ -4613,6 +4612,7 @@
         <w:rPr>
           <w:sz w:val="24"/>
         </w:rPr>
+        <w:lastRenderedPageBreak/>
         <w:t>(b)</w:t>
       </w:r>
       <w:r>
@@ -5140,7 +5140,7 @@
   <w:abstractNum w:abstractNumId="0" w15:restartNumberingAfterBreak="0">
     <w:nsid w:val="FFFFFF7C"/>
     <w:multiLevelType w:val="singleLevel"/>
-    <w:tmpl w:val="DF8EFB00"/>
+    <w:tmpl w:val="434E9612"/>
     <w:lvl w:ilvl="0">
       <w:start w:val="1"/>
       <w:numFmt w:val="decimal"/>
@@ -5157,7 +5157,7 @@
   <w:abstractNum w:abstractNumId="1" w15:restartNumberingAfterBreak="0">
     <w:nsid w:val="FFFFFF7D"/>
     <w:multiLevelType w:val="singleLevel"/>
-    <w:tmpl w:val="3BF0B01E"/>
+    <w:tmpl w:val="79B6C2AE"/>
     <w:lvl w:ilvl="0">
       <w:start w:val="1"/>
       <w:numFmt w:val="decimal"/>
@@ -5174,7 +5174,7 @@
   <w:abstractNum w:abstractNumId="2" w15:restartNumberingAfterBreak="0">
     <w:nsid w:val="FFFFFF7E"/>
     <w:multiLevelType w:val="singleLevel"/>
-    <w:tmpl w:val="4934A2E2"/>
+    <w:tmpl w:val="5F2A2C58"/>
     <w:lvl w:ilvl="0">
       <w:start w:val="1"/>
       <w:numFmt w:val="decimal"/>
@@ -5191,7 +5191,7 @@
   <w:abstractNum w:abstractNumId="3" w15:restartNumberingAfterBreak="0">
     <w:nsid w:val="FFFFFF7F"/>
     <w:multiLevelType w:val="singleLevel"/>
-    <w:tmpl w:val="3F0631E4"/>
+    <w:tmpl w:val="EBC482A4"/>
     <w:lvl w:ilvl="0">
       <w:start w:val="1"/>
       <w:numFmt w:val="decimal"/>
@@ -5208,7 +5208,7 @@
   <w:abstractNum w:abstractNumId="4" w15:restartNumberingAfterBreak="0">
     <w:nsid w:val="FFFFFF80"/>
     <w:multiLevelType w:val="singleLevel"/>
-    <w:tmpl w:val="DD5CC820"/>
+    <w:tmpl w:val="304C23BC"/>
     <w:lvl w:ilvl="0">
       <w:start w:val="1"/>
       <w:numFmt w:val="bullet"/>
@@ -5228,7 +5228,7 @@
   <w:abstractNum w:abstractNumId="5" w15:restartNumberingAfterBreak="0">
     <w:nsid w:val="FFFFFF81"/>
     <w:multiLevelType w:val="singleLevel"/>
-    <w:tmpl w:val="8CB8F58E"/>
+    <w:tmpl w:val="807A3060"/>
     <w:lvl w:ilvl="0">
       <w:start w:val="1"/>
       <w:numFmt w:val="bullet"/>
@@ -5248,7 +5248,7 @@
   <w:abstractNum w:abstractNumId="6" w15:restartNumberingAfterBreak="0">
     <w:nsid w:val="FFFFFF82"/>
     <w:multiLevelType w:val="singleLevel"/>
-    <w:tmpl w:val="2558E332"/>
+    <w:tmpl w:val="E64A6C42"/>
     <w:lvl w:ilvl="0">
       <w:start w:val="1"/>
       <w:numFmt w:val="bullet"/>
@@ -5268,7 +5268,7 @@
   <w:abstractNum w:abstractNumId="7" w15:restartNumberingAfterBreak="0">
     <w:nsid w:val="FFFFFF83"/>
     <w:multiLevelType w:val="singleLevel"/>
-    <w:tmpl w:val="D3B446DE"/>
+    <w:tmpl w:val="076C25B4"/>
     <w:lvl w:ilvl="0">
       <w:start w:val="1"/>
       <w:numFmt w:val="bullet"/>
@@ -5288,7 +5288,7 @@
   <w:abstractNum w:abstractNumId="8" w15:restartNumberingAfterBreak="0">
     <w:nsid w:val="FFFFFF88"/>
     <w:multiLevelType w:val="singleLevel"/>
-    <w:tmpl w:val="307EA68E"/>
+    <w:tmpl w:val="5A10AD40"/>
     <w:lvl w:ilvl="0">
       <w:start w:val="1"/>
       <w:numFmt w:val="decimal"/>
@@ -5305,7 +5305,7 @@
   <w:abstractNum w:abstractNumId="9" w15:restartNumberingAfterBreak="0">
     <w:nsid w:val="FFFFFF89"/>
     <w:multiLevelType w:val="singleLevel"/>
-    <w:tmpl w:val="AD04089E"/>
+    <w:tmpl w:val="BDEA5844"/>
     <w:lvl w:ilvl="0">
       <w:start w:val="1"/>
       <w:numFmt w:val="bullet"/>
@@ -5715,6 +5715,7 @@
     <w:lsdException w:name="HTML Sample" w:semiHidden="1" w:unhideWhenUsed="1"/>
     <w:lsdException w:name="HTML Typewriter" w:semiHidden="1" w:unhideWhenUsed="1"/>
     <w:lsdException w:name="HTML Variable" w:semiHidden="1" w:unhideWhenUsed="1"/>
+    <w:lsdException w:name="Normal Table" w:semiHidden="1" w:unhideWhenUsed="1"/>
     <w:lsdException w:name="annotation subject" w:semiHidden="1" w:unhideWhenUsed="1"/>
     <w:lsdException w:name="No List" w:semiHidden="1" w:unhideWhenUsed="1"/>
     <w:lsdException w:name="Outline List 1" w:semiHidden="1" w:unhideWhenUsed="1"/>
@@ -5757,8 +5758,11 @@
     <w:lsdException w:name="Table Contemporary" w:semiHidden="1" w:unhideWhenUsed="1"/>
     <w:lsdException w:name="Table Elegant" w:semiHidden="1" w:unhideWhenUsed="1"/>
     <w:lsdException w:name="Table Professional" w:semiHidden="1" w:unhideWhenUsed="1"/>
+    <w:lsdException w:name="Table Subtle 1" w:semiHidden="1" w:unhideWhenUsed="1"/>
     <w:lsdException w:name="Table Subtle 2" w:semiHidden="1" w:unhideWhenUsed="1"/>
     <w:lsdException w:name="Table Web 1" w:semiHidden="1" w:unhideWhenUsed="1"/>
+    <w:lsdException w:name="Table Web 2" w:semiHidden="1" w:unhideWhenUsed="1"/>
+    <w:lsdException w:name="Table Web 3" w:semiHidden="1" w:unhideWhenUsed="1"/>
     <w:lsdException w:name="Balloon Text" w:semiHidden="1" w:unhideWhenUsed="1"/>
     <w:lsdException w:name="Table Grid" w:uiPriority="59"/>
     <w:lsdException w:name="Table Theme" w:semiHidden="1" w:unhideWhenUsed="1"/>
@@ -5986,7 +5990,7 @@
   <w:style w:type="paragraph" w:default="1" w:styleId="Normal">
     <w:name w:val="Normal"/>
     <w:qFormat/>
-    <w:rsid w:val="006605CD"/>
+    <w:rsid w:val="00A745D2"/>
   </w:style>
   <w:style w:type="paragraph" w:styleId="Heading1">
     <w:name w:val="heading 1"/>
@@ -6031,21 +6035,14 @@
   </w:style>
   <w:style w:type="paragraph" w:styleId="Heading3">
     <w:name w:val="heading 3"/>
-    <w:basedOn w:val="Heading2"/>
+    <w:basedOn w:val="Heading4"/>
     <w:link w:val="Heading3Char"/>
     <w:unhideWhenUsed/>
     <w:qFormat/>
-    <w:rsid w:val="006605CD"/>
+    <w:rsid w:val="006101DF"/>
     <w:pPr>
-      <w:keepNext w:val="0"/>
-      <w:keepLines w:val="0"/>
-      <w:jc w:val="left"/>
       <w:outlineLvl w:val="2"/>
     </w:pPr>
-    <w:rPr>
-      <w:sz w:val="22"/>
-      <w:szCs w:val="24"/>
-    </w:rPr>
   </w:style>
   <w:style w:type="paragraph" w:styleId="Heading4">
     <w:name w:val="heading 4"/>
@@ -6053,13 +6050,14 @@
     <w:link w:val="Heading4Char"/>
     <w:unhideWhenUsed/>
     <w:qFormat/>
-    <w:rsid w:val="006605CD"/>
+    <w:rsid w:val="006101DF"/>
     <w:pPr>
       <w:outlineLvl w:val="3"/>
     </w:pPr>
     <w:rPr>
       <w:rFonts w:ascii="Times New Roman" w:hAnsi="Times New Roman" w:cs="Times New Roman"/>
       <w:b/>
+      <w:sz w:val="24"/>
       <w:szCs w:val="24"/>
     </w:rPr>
   </w:style>
@@ -6134,10 +6132,11 @@
     <w:name w:val="Heading 3 Char"/>
     <w:basedOn w:val="DefaultParagraphFont"/>
     <w:link w:val="Heading3"/>
-    <w:rsid w:val="006605CD"/>
+    <w:rsid w:val="006101DF"/>
     <w:rPr>
       <w:rFonts w:ascii="Times New Roman" w:hAnsi="Times New Roman" w:cs="Times New Roman"/>
       <w:b/>
+      <w:sz w:val="24"/>
       <w:szCs w:val="24"/>
     </w:rPr>
   </w:style>
@@ -6145,10 +6144,11 @@
     <w:name w:val="Heading 4 Char"/>
     <w:basedOn w:val="DefaultParagraphFont"/>
     <w:link w:val="Heading4"/>
-    <w:rsid w:val="006605CD"/>
+    <w:rsid w:val="006101DF"/>
     <w:rPr>
       <w:rFonts w:ascii="Times New Roman" w:hAnsi="Times New Roman" w:cs="Times New Roman"/>
       <w:b/>
+      <w:sz w:val="24"/>
       <w:szCs w:val="24"/>
     </w:rPr>
   </w:style>
@@ -6437,14 +6437,13 @@
     <w:uiPriority w:val="99"/>
     <w:semiHidden/>
     <w:unhideWhenUsed/>
-    <w:rsid w:val="006605CD"/>
+    <w:rsid w:val="00A745D2"/>
     <w:pPr>
       <w:spacing w:after="160" w:line="259" w:lineRule="auto"/>
       <w:ind w:firstLine="360"/>
     </w:pPr>
     <w:rPr>
       <w:rFonts w:ascii="Times New Roman" w:hAnsi="Times New Roman" w:cs="Times New Roman"/>
-      <w:sz w:val="24"/>
     </w:rPr>
   </w:style>
   <w:style w:type="paragraph" w:styleId="List3">
@@ -6453,14 +6452,13 @@
     <w:uiPriority w:val="99"/>
     <w:semiHidden/>
     <w:unhideWhenUsed/>
-    <w:rsid w:val="006605CD"/>
+    <w:rsid w:val="00A745D2"/>
     <w:pPr>
       <w:spacing w:after="160" w:line="259" w:lineRule="auto"/>
       <w:ind w:firstLine="720"/>
     </w:pPr>
     <w:rPr>
       <w:rFonts w:ascii="Times New Roman" w:hAnsi="Times New Roman" w:cs="Times New Roman"/>
-      <w:sz w:val="24"/>
     </w:rPr>
   </w:style>
   <w:style w:type="paragraph" w:styleId="List4">
@@ -6470,7 +6468,7 @@
     <w:uiPriority w:val="99"/>
     <w:semiHidden/>
     <w:unhideWhenUsed/>
-    <w:rsid w:val="006605CD"/>
+    <w:rsid w:val="00A745D2"/>
     <w:pPr>
       <w:spacing w:after="160" w:line="259" w:lineRule="auto"/>
       <w:ind w:firstLine="1080"/>
@@ -6478,7 +6476,6 @@
     </w:pPr>
     <w:rPr>
       <w:rFonts w:ascii="Times New Roman" w:hAnsi="Times New Roman" w:cs="Times New Roman"/>
-      <w:sz w:val="24"/>
     </w:rPr>
   </w:style>
   <w:style w:type="paragraph" w:styleId="List5">
@@ -6487,7 +6484,7 @@
     <w:uiPriority w:val="99"/>
     <w:semiHidden/>
     <w:unhideWhenUsed/>
-    <w:rsid w:val="006605CD"/>
+    <w:rsid w:val="00A745D2"/>
     <w:pPr>
       <w:spacing w:after="160" w:line="259" w:lineRule="auto"/>
       <w:ind w:firstLine="1440"/>
@@ -6495,108 +6492,109 @@
     </w:pPr>
     <w:rPr>
       <w:rFonts w:ascii="Times New Roman" w:hAnsi="Times New Roman" w:cs="Times New Roman"/>
-      <w:sz w:val="24"/>
     </w:rPr>
   </w:style>
   <w:style w:type="paragraph" w:customStyle="1" w:styleId="List1">
     <w:name w:val="List 1"/>
-    <w:basedOn w:val="Heading4"/>
+    <w:basedOn w:val="Normal"/>
     <w:link w:val="List1Char"/>
-    <w:rsid w:val="006605CD"/>
+    <w:rsid w:val="0058419E"/>
     <w:pPr>
       <w:spacing w:after="160" w:line="259" w:lineRule="auto"/>
-      <w:outlineLvl w:val="9"/>
     </w:pPr>
     <w:rPr>
-      <w:b w:val="0"/>
+      <w:rFonts w:ascii="Times New Roman" w:hAnsi="Times New Roman"/>
+      <w:iCs/>
     </w:rPr>
   </w:style>
   <w:style w:type="character" w:customStyle="1" w:styleId="List1Char">
     <w:name w:val="List 1 Char"/>
     <w:basedOn w:val="Heading4Char"/>
     <w:link w:val="List1"/>
-    <w:rsid w:val="006605CD"/>
+    <w:rsid w:val="0058419E"/>
     <w:rPr>
       <w:rFonts w:ascii="Times New Roman" w:hAnsi="Times New Roman" w:cs="Times New Roman"/>
       <w:b w:val="0"/>
+      <w:iCs/>
+      <w:sz w:val="24"/>
       <w:szCs w:val="24"/>
     </w:rPr>
   </w:style>
   <w:style w:type="paragraph" w:customStyle="1" w:styleId="List6">
     <w:name w:val="List 6"/>
-    <w:basedOn w:val="Heading4"/>
+    <w:basedOn w:val="Normal"/>
     <w:link w:val="List6Char"/>
-    <w:rsid w:val="006605CD"/>
+    <w:rsid w:val="00A745D2"/>
     <w:pPr>
       <w:spacing w:after="240" w:line="259" w:lineRule="auto"/>
       <w:ind w:firstLine="2160"/>
       <w:contextualSpacing/>
-      <w:outlineLvl w:val="9"/>
     </w:pPr>
     <w:rPr>
-      <w:b w:val="0"/>
+      <w:rFonts w:ascii="Times New Roman" w:hAnsi="Times New Roman"/>
     </w:rPr>
   </w:style>
   <w:style w:type="character" w:customStyle="1" w:styleId="List6Char">
     <w:name w:val="List 6 Char"/>
     <w:basedOn w:val="Heading4Char"/>
     <w:link w:val="List6"/>
-    <w:rsid w:val="006605CD"/>
+    <w:rsid w:val="00A745D2"/>
     <w:rPr>
       <w:rFonts w:ascii="Times New Roman" w:hAnsi="Times New Roman" w:cs="Times New Roman"/>
       <w:b w:val="0"/>
+      <w:sz w:val="24"/>
       <w:szCs w:val="24"/>
     </w:rPr>
   </w:style>
   <w:style w:type="paragraph" w:customStyle="1" w:styleId="List7">
     <w:name w:val="List 7"/>
-    <w:basedOn w:val="Heading4"/>
+    <w:basedOn w:val="Normal"/>
     <w:link w:val="List7Char"/>
-    <w:rsid w:val="006605CD"/>
+    <w:rsid w:val="006101DF"/>
     <w:pPr>
       <w:spacing w:after="160" w:line="259" w:lineRule="auto"/>
       <w:ind w:firstLine="3240"/>
       <w:contextualSpacing/>
-      <w:outlineLvl w:val="9"/>
     </w:pPr>
     <w:rPr>
-      <w:b w:val="0"/>
+      <w:rFonts w:ascii="Times New Roman" w:hAnsi="Times New Roman"/>
     </w:rPr>
   </w:style>
   <w:style w:type="character" w:customStyle="1" w:styleId="List7Char">
     <w:name w:val="List 7 Char"/>
     <w:basedOn w:val="Heading4Char"/>
     <w:link w:val="List7"/>
-    <w:rsid w:val="006605CD"/>
+    <w:rsid w:val="006101DF"/>
     <w:rPr>
       <w:rFonts w:ascii="Times New Roman" w:hAnsi="Times New Roman" w:cs="Times New Roman"/>
       <w:b w:val="0"/>
+      <w:sz w:val="24"/>
       <w:szCs w:val="24"/>
     </w:rPr>
   </w:style>
   <w:style w:type="paragraph" w:customStyle="1" w:styleId="List8">
     <w:name w:val="List 8"/>
-    <w:basedOn w:val="Heading4"/>
+    <w:basedOn w:val="Normal"/>
     <w:link w:val="List8Char"/>
-    <w:rsid w:val="006605CD"/>
+    <w:rsid w:val="006101DF"/>
     <w:pPr>
       <w:spacing w:after="160" w:line="259" w:lineRule="auto"/>
       <w:ind w:firstLine="3600"/>
       <w:contextualSpacing/>
-      <w:outlineLvl w:val="9"/>
     </w:pPr>
     <w:rPr>
-      <w:b w:val="0"/>
+      <w:rFonts w:ascii="Times New Roman" w:hAnsi="Times New Roman"/>
     </w:rPr>
   </w:style>
   <w:style w:type="character" w:customStyle="1" w:styleId="List8Char">
     <w:name w:val="List 8 Char"/>
     <w:basedOn w:val="Heading4Char"/>
     <w:link w:val="List8"/>
-    <w:rsid w:val="006605CD"/>
+    <w:rsid w:val="006101DF"/>
     <w:rPr>
       <w:rFonts w:ascii="Times New Roman" w:hAnsi="Times New Roman" w:cs="Times New Roman"/>
       <w:b w:val="0"/>
+      <w:sz w:val="24"/>
       <w:szCs w:val="24"/>
     </w:rPr>
   </w:style>
@@ -6604,7 +6602,7 @@
     <w:name w:val="List 1_change"/>
     <w:basedOn w:val="List4"/>
     <w:link w:val="List1changeChar"/>
-    <w:rsid w:val="006605CD"/>
+    <w:rsid w:val="0058419E"/>
     <w:pPr>
       <w:widowControl w:val="0"/>
       <w:tabs>
@@ -6625,21 +6623,19 @@
     <w:link w:val="List4"/>
     <w:uiPriority w:val="99"/>
     <w:semiHidden/>
-    <w:rsid w:val="006605CD"/>
+    <w:rsid w:val="00A745D2"/>
     <w:rPr>
       <w:rFonts w:ascii="Times New Roman" w:hAnsi="Times New Roman" w:cs="Times New Roman"/>
-      <w:sz w:val="24"/>
     </w:rPr>
   </w:style>
   <w:style w:type="character" w:customStyle="1" w:styleId="List1changeChar">
     <w:name w:val="List 1_change Char"/>
     <w:basedOn w:val="List4Char"/>
     <w:link w:val="List1change"/>
-    <w:rsid w:val="006605CD"/>
+    <w:rsid w:val="0058419E"/>
     <w:rPr>
       <w:rFonts w:ascii="Times New Roman" w:hAnsi="Times New Roman" w:cs="Times New Roman"/>
       <w:color w:val="000000"/>
-      <w:sz w:val="24"/>
       <w:szCs w:val="24"/>
     </w:rPr>
   </w:style>
@@ -7030,115 +7026,6 @@
 </file>
 
 <file path=customXml/item1.xml><?xml version="1.0" encoding="utf-8"?>
-<?mso-contentType ?>
-<spe:Receivers xmlns:spe="http://schemas.microsoft.com/sharepoint/events">
-  <Receiver>
-    <Name>Document ID Generator</Name>
-    <Synchronization>Synchronous</Synchronization>
-    <Type>10001</Type>
-    <SequenceNumber>1000</SequenceNumber>
-    <Url/>
-    <Assembly>Microsoft.Office.DocumentManagement, Version=15.0.0.0, Culture=neutral, PublicKeyToken=71e9bce111e9429c</Assembly>
-    <Class>Microsoft.Office.DocumentManagement.Internal.DocIdHandler</Class>
-    <Data/>
-    <Filter/>
-  </Receiver>
-  <Receiver>
-    <Name>Document ID Generator</Name>
-    <Synchronization>Synchronous</Synchronization>
-    <Type>10002</Type>
-    <SequenceNumber>1001</SequenceNumber>
-    <Url/>
-    <Assembly>Microsoft.Office.DocumentManagement, Version=15.0.0.0, Culture=neutral, PublicKeyToken=71e9bce111e9429c</Assembly>
-    <Class>Microsoft.Office.DocumentManagement.Internal.DocIdHandler</Class>
-    <Data/>
-    <Filter/>
-  </Receiver>
-  <Receiver>
-    <Name>Document ID Generator</Name>
-    <Synchronization>Synchronous</Synchronization>
-    <Type>10004</Type>
-    <SequenceNumber>1002</SequenceNumber>
-    <Url/>
-    <Assembly>Microsoft.Office.DocumentManagement, Version=15.0.0.0, Culture=neutral, PublicKeyToken=71e9bce111e9429c</Assembly>
-    <Class>Microsoft.Office.DocumentManagement.Internal.DocIdHandler</Class>
-    <Data/>
-    <Filter/>
-  </Receiver>
-  <Receiver>
-    <Name>Document ID Generator</Name>
-    <Synchronization>Synchronous</Synchronization>
-    <Type>10006</Type>
-    <SequenceNumber>1003</SequenceNumber>
-    <Url/>
-    <Assembly>Microsoft.Office.DocumentManagement, Version=15.0.0.0, Culture=neutral, PublicKeyToken=71e9bce111e9429c</Assembly>
-    <Class>Microsoft.Office.DocumentManagement.Internal.DocIdHandler</Class>
-    <Data/>
-    <Filter/>
-  </Receiver>
-</spe:Receivers>
-</file>
-
-<file path=customXml/item2.xml><?xml version="1.0" encoding="utf-8"?>
-<p:properties xmlns:p="http://schemas.microsoft.com/office/2006/metadata/properties" xmlns:xsi="http://www.w3.org/2001/XMLSchema-instance" xmlns:pc="http://schemas.microsoft.com/office/infopath/2007/PartnerControls">
-  <documentManagement>
-    <gda6e4b5ce9b49d2aa48ca756ed1550e xmlns="4d2834f2-6e62-48ef-822a-880d84868a39">
-      <Terms xmlns="http://schemas.microsoft.com/office/infopath/2007/PartnerControls">
-        <TermInfo xmlns="http://schemas.microsoft.com/office/infopath/2007/PartnerControls">
-          <TermName xmlns="http://schemas.microsoft.com/office/infopath/2007/PartnerControls">Final</TermName>
-          <TermId xmlns="http://schemas.microsoft.com/office/infopath/2007/PartnerControls">260ff4ba-7e6d-4f69-b2f8-5d9b6aa5bf2e</TermId>
-        </TermInfo>
-      </Terms>
-    </gda6e4b5ce9b49d2aa48ca756ed1550e>
-    <Visibility xmlns="4d2834f2-6e62-48ef-822a-880d84868a39">Internal</Visibility>
-    <Related_x0020_Words_x002f_Description xmlns="4d2834f2-6e62-48ef-822a-880d84868a39">added 8(a) threshold from $22M to $100M for JA, delegable to SCO at GO/SES level.</Related_x0020_Words_x002f_Description>
-    <Posted_x0020_By_x002f_Author xmlns="4d2834f2-6e62-48ef-822a-880d84868a39">
-      <UserInfo>
-        <DisplayName>Jordan, Amanda C Ms CIV USA ASA ALT</DisplayName>
-        <AccountId>168</AccountId>
-        <AccountType/>
-      </UserInfo>
-    </Posted_x0020_By_x002f_Author>
-    <Part xmlns="4d2834f2-6e62-48ef-822a-880d84868a39">5106</Part>
-    <k7fb65748f04451ebe52ab3a8ef4f06e xmlns="4d2834f2-6e62-48ef-822a-880d84868a39">
-      <Terms xmlns="http://schemas.microsoft.com/office/infopath/2007/PartnerControls"/>
-    </k7fb65748f04451ebe52ab3a8ef4f06e>
-    <TaxCatchAll xmlns="4d2834f2-6e62-48ef-822a-880d84868a39">
-      <Value>10</Value>
-      <Value>487</Value>
-      <Value>108</Value>
-      <Value>23</Value>
-      <Value>8</Value>
-    </TaxCatchAll>
-    <Subpart xmlns="4d2834f2-6e62-48ef-822a-880d84868a39" xsi:nil="true"/>
-    <b32cdbbdcfbf448899278e680467c731 xmlns="4d2834f2-6e62-48ef-822a-880d84868a39">
-      <Terms xmlns="http://schemas.microsoft.com/office/infopath/2007/PartnerControls">
-        <TermInfo xmlns="http://schemas.microsoft.com/office/infopath/2007/PartnerControls">
-          <TermName xmlns="http://schemas.microsoft.com/office/infopath/2007/PartnerControls">DASA(P) Procurement Policy Pillar (SAAL-PP)</TermName>
-          <TermId xmlns="http://schemas.microsoft.com/office/infopath/2007/PartnerControls">baec6d0f-085c-46bf-a19f-61084e9a69d8</TermId>
-        </TermInfo>
-      </Terms>
-    </b32cdbbdcfbf448899278e680467c731>
-    <k5f03eb0b8f145c593adfde1e5d76637 xmlns="4d2834f2-6e62-48ef-822a-880d84868a39">
-      <Terms xmlns="http://schemas.microsoft.com/office/infopath/2007/PartnerControls">
-        <TermInfo xmlns="http://schemas.microsoft.com/office/infopath/2007/PartnerControls">
-          <TermName xmlns="http://schemas.microsoft.com/office/infopath/2007/PartnerControls">Regulation</TermName>
-          <TermId xmlns="http://schemas.microsoft.com/office/infopath/2007/PartnerControls">1d7f43a6-f8bb-4223-9c6f-9b729e816bd9</TermId>
-        </TermInfo>
-      </Terms>
-    </k5f03eb0b8f145c593adfde1e5d76637>
-    <_dlc_DocId xmlns="4d2834f2-6e62-48ef-822a-880d84868a39">DASAP-90-705</_dlc_DocId>
-    <_dlc_DocIdUrl xmlns="4d2834f2-6e62-48ef-822a-880d84868a39">
-      <Url>https://spcs3.kc.army.mil/asaalt/ZPTeam/PPS/_layouts/15/DocIdRedir.aspx?ID=DASAP-90-705</Url>
-      <Description>DASAP-90-705</Description>
-    </_dlc_DocIdUrl>
-    <WebPartName xmlns="4d2834f2-6e62-48ef-822a-880d84868a39" xsi:nil="true"/>
-    <AFARSRevisionNo xmlns="4d2834f2-6e62-48ef-822a-880d84868a39">28.03</AFARSRevisionNo>
-  </documentManagement>
-</p:properties>
-</file>
-
-<file path=customXml/item3.xml><?xml version="1.0" encoding="utf-8"?>
 <ct:contentTypeSchema xmlns:ct="http://schemas.microsoft.com/office/2006/metadata/contentType" xmlns:ma="http://schemas.microsoft.com/office/2006/metadata/properties/metaAttributes" ct:_="" ma:_="" ma:contentTypeName="AFARS" ma:contentTypeID="0x0101005B30DBF8331A6E49B938A000A393551D00BF7CB0DACCB2794986B8E90A9FF96C63" ma:contentTypeVersion="23" ma:contentTypeDescription="Army Federal Acquisition Regulation Supplement" ma:contentTypeScope="" ma:versionID="957b2ef2ee364a590326b77d6e9f5d44">
   <xsd:schema xmlns:xsd="http://www.w3.org/2001/XMLSchema" xmlns:xs="http://www.w3.org/2001/XMLSchema" xmlns:p="http://schemas.microsoft.com/office/2006/metadata/properties" xmlns:ns1="4d2834f2-6e62-48ef-822a-880d84868a39" targetNamespace="http://schemas.microsoft.com/office/2006/metadata/properties" ma:root="true" ma:fieldsID="f44aa9bc6a450d25bd83020899caf9a6" ns1:_="">
     <xsd:import namespace="4d2834f2-6e62-48ef-822a-880d84868a39"/>
@@ -7406,7 +7293,120 @@
 </ct:contentTypeSchema>
 </file>
 
+<file path=customXml/item2.xml><?xml version="1.0" encoding="utf-8"?>
+<p:properties xmlns:p="http://schemas.microsoft.com/office/2006/metadata/properties" xmlns:xsi="http://www.w3.org/2001/XMLSchema-instance" xmlns:pc="http://schemas.microsoft.com/office/infopath/2007/PartnerControls">
+  <documentManagement>
+    <gda6e4b5ce9b49d2aa48ca756ed1550e xmlns="4d2834f2-6e62-48ef-822a-880d84868a39">
+      <Terms xmlns="http://schemas.microsoft.com/office/infopath/2007/PartnerControls">
+        <TermInfo xmlns="http://schemas.microsoft.com/office/infopath/2007/PartnerControls">
+          <TermName xmlns="http://schemas.microsoft.com/office/infopath/2007/PartnerControls">Final</TermName>
+          <TermId xmlns="http://schemas.microsoft.com/office/infopath/2007/PartnerControls">260ff4ba-7e6d-4f69-b2f8-5d9b6aa5bf2e</TermId>
+        </TermInfo>
+      </Terms>
+    </gda6e4b5ce9b49d2aa48ca756ed1550e>
+    <Visibility xmlns="4d2834f2-6e62-48ef-822a-880d84868a39">Internal</Visibility>
+    <Related_x0020_Words_x002f_Description xmlns="4d2834f2-6e62-48ef-822a-880d84868a39">added 8(a) threshold from $22M to $100M for JA, delegable to SCO at GO/SES level.</Related_x0020_Words_x002f_Description>
+    <Posted_x0020_By_x002f_Author xmlns="4d2834f2-6e62-48ef-822a-880d84868a39">
+      <UserInfo>
+        <DisplayName>Jordan, Amanda C Ms CIV USA ASA ALT</DisplayName>
+        <AccountId>168</AccountId>
+        <AccountType/>
+      </UserInfo>
+    </Posted_x0020_By_x002f_Author>
+    <Part xmlns="4d2834f2-6e62-48ef-822a-880d84868a39">5106</Part>
+    <k7fb65748f04451ebe52ab3a8ef4f06e xmlns="4d2834f2-6e62-48ef-822a-880d84868a39">
+      <Terms xmlns="http://schemas.microsoft.com/office/infopath/2007/PartnerControls"/>
+    </k7fb65748f04451ebe52ab3a8ef4f06e>
+    <TaxCatchAll xmlns="4d2834f2-6e62-48ef-822a-880d84868a39">
+      <Value>10</Value>
+      <Value>487</Value>
+      <Value>108</Value>
+      <Value>23</Value>
+      <Value>8</Value>
+    </TaxCatchAll>
+    <Subpart xmlns="4d2834f2-6e62-48ef-822a-880d84868a39" xsi:nil="true"/>
+    <b32cdbbdcfbf448899278e680467c731 xmlns="4d2834f2-6e62-48ef-822a-880d84868a39">
+      <Terms xmlns="http://schemas.microsoft.com/office/infopath/2007/PartnerControls">
+        <TermInfo xmlns="http://schemas.microsoft.com/office/infopath/2007/PartnerControls">
+          <TermName xmlns="http://schemas.microsoft.com/office/infopath/2007/PartnerControls">DASA(P) Procurement Policy Pillar (SAAL-PP)</TermName>
+          <TermId xmlns="http://schemas.microsoft.com/office/infopath/2007/PartnerControls">baec6d0f-085c-46bf-a19f-61084e9a69d8</TermId>
+        </TermInfo>
+      </Terms>
+    </b32cdbbdcfbf448899278e680467c731>
+    <k5f03eb0b8f145c593adfde1e5d76637 xmlns="4d2834f2-6e62-48ef-822a-880d84868a39">
+      <Terms xmlns="http://schemas.microsoft.com/office/infopath/2007/PartnerControls">
+        <TermInfo xmlns="http://schemas.microsoft.com/office/infopath/2007/PartnerControls">
+          <TermName xmlns="http://schemas.microsoft.com/office/infopath/2007/PartnerControls">Regulation</TermName>
+          <TermId xmlns="http://schemas.microsoft.com/office/infopath/2007/PartnerControls">1d7f43a6-f8bb-4223-9c6f-9b729e816bd9</TermId>
+        </TermInfo>
+      </Terms>
+    </k5f03eb0b8f145c593adfde1e5d76637>
+    <_dlc_DocId xmlns="4d2834f2-6e62-48ef-822a-880d84868a39">DASAP-90-705</_dlc_DocId>
+    <_dlc_DocIdUrl xmlns="4d2834f2-6e62-48ef-822a-880d84868a39">
+      <Url>https://spcs3.kc.army.mil/asaalt/ZPTeam/PPS/_layouts/15/DocIdRedir.aspx?ID=DASAP-90-705</Url>
+      <Description>DASAP-90-705</Description>
+    </_dlc_DocIdUrl>
+    <WebPartName xmlns="4d2834f2-6e62-48ef-822a-880d84868a39" xsi:nil="true"/>
+    <AFARSRevisionNo xmlns="4d2834f2-6e62-48ef-822a-880d84868a39">28.03</AFARSRevisionNo>
+  </documentManagement>
+</p:properties>
+</file>
+
+<file path=customXml/item3.xml><?xml version="1.0" encoding="utf-8"?>
+<?mso-contentType ?>
+<spe:Receivers xmlns:spe="http://schemas.microsoft.com/sharepoint/events">
+  <Receiver>
+    <Name>Document ID Generator</Name>
+    <Synchronization>Synchronous</Synchronization>
+    <Type>10001</Type>
+    <SequenceNumber>1000</SequenceNumber>
+    <Url/>
+    <Assembly>Microsoft.Office.DocumentManagement, Version=15.0.0.0, Culture=neutral, PublicKeyToken=71e9bce111e9429c</Assembly>
+    <Class>Microsoft.Office.DocumentManagement.Internal.DocIdHandler</Class>
+    <Data/>
+    <Filter/>
+  </Receiver>
+  <Receiver>
+    <Name>Document ID Generator</Name>
+    <Synchronization>Synchronous</Synchronization>
+    <Type>10002</Type>
+    <SequenceNumber>1001</SequenceNumber>
+    <Url/>
+    <Assembly>Microsoft.Office.DocumentManagement, Version=15.0.0.0, Culture=neutral, PublicKeyToken=71e9bce111e9429c</Assembly>
+    <Class>Microsoft.Office.DocumentManagement.Internal.DocIdHandler</Class>
+    <Data/>
+    <Filter/>
+  </Receiver>
+  <Receiver>
+    <Name>Document ID Generator</Name>
+    <Synchronization>Synchronous</Synchronization>
+    <Type>10004</Type>
+    <SequenceNumber>1002</SequenceNumber>
+    <Url/>
+    <Assembly>Microsoft.Office.DocumentManagement, Version=15.0.0.0, Culture=neutral, PublicKeyToken=71e9bce111e9429c</Assembly>
+    <Class>Microsoft.Office.DocumentManagement.Internal.DocIdHandler</Class>
+    <Data/>
+    <Filter/>
+  </Receiver>
+  <Receiver>
+    <Name>Document ID Generator</Name>
+    <Synchronization>Synchronous</Synchronization>
+    <Type>10006</Type>
+    <SequenceNumber>1003</SequenceNumber>
+    <Url/>
+    <Assembly>Microsoft.Office.DocumentManagement, Version=15.0.0.0, Culture=neutral, PublicKeyToken=71e9bce111e9429c</Assembly>
+    <Class>Microsoft.Office.DocumentManagement.Internal.DocIdHandler</Class>
+    <Data/>
+    <Filter/>
+  </Receiver>
+</spe:Receivers>
+</file>
+
 <file path=customXml/item4.xml><?xml version="1.0" encoding="utf-8"?>
+<b:Sources xmlns:b="http://schemas.openxmlformats.org/officeDocument/2006/bibliography" xmlns="http://schemas.openxmlformats.org/officeDocument/2006/bibliography" SelectedStyle="\APA.XSL" StyleName="APA Fifth Edition"/>
+</file>
+
+<file path=customXml/item5.xml><?xml version="1.0" encoding="utf-8"?>
 <?mso-contentType ?>
 <FormTemplates xmlns="http://schemas.microsoft.com/sharepoint/v3/contenttype/forms">
   <Display>DocumentLibraryForm</Display>
@@ -7415,29 +7415,7 @@
 </FormTemplates>
 </file>
 
-<file path=customXml/item5.xml><?xml version="1.0" encoding="utf-8"?>
-<b:Sources xmlns:b="http://schemas.openxmlformats.org/officeDocument/2006/bibliography" xmlns="http://schemas.openxmlformats.org/officeDocument/2006/bibliography" SelectedStyle="\APA.XSL" StyleName="APA Fifth Edition"/>
-</file>
-
 <file path=customXml/itemProps1.xml><?xml version="1.0" encoding="utf-8"?>
-<ds:datastoreItem xmlns:ds="http://schemas.openxmlformats.org/officeDocument/2006/customXml" ds:itemID="{CCC3FAA7-9DA5-49C9-AD09-B4A2A25AED42}">
-  <ds:schemaRefs>
-    <ds:schemaRef ds:uri="http://schemas.microsoft.com/sharepoint/events"/>
-  </ds:schemaRefs>
-</ds:datastoreItem>
-</file>
-
-<file path=customXml/itemProps2.xml><?xml version="1.0" encoding="utf-8"?>
-<ds:datastoreItem xmlns:ds="http://schemas.openxmlformats.org/officeDocument/2006/customXml" ds:itemID="{08AE9E4E-CB7E-4B16-A8E1-75FCA3AB5EEB}">
-  <ds:schemaRefs>
-    <ds:schemaRef ds:uri="http://schemas.microsoft.com/office/2006/metadata/properties"/>
-    <ds:schemaRef ds:uri="http://schemas.microsoft.com/office/infopath/2007/PartnerControls"/>
-    <ds:schemaRef ds:uri="4d2834f2-6e62-48ef-822a-880d84868a39"/>
-  </ds:schemaRefs>
-</ds:datastoreItem>
-</file>
-
-<file path=customXml/itemProps3.xml><?xml version="1.0" encoding="utf-8"?>
 <ds:datastoreItem xmlns:ds="http://schemas.openxmlformats.org/officeDocument/2006/customXml" ds:itemID="{FED6F2A9-C449-4EF9-8EAE-941AA1B6336C}">
   <ds:schemaRefs>
     <ds:schemaRef ds:uri="http://schemas.microsoft.com/office/2006/metadata/contentType"/>
@@ -7455,18 +7433,36 @@
 </ds:datastoreItem>
 </file>
 
+<file path=customXml/itemProps2.xml><?xml version="1.0" encoding="utf-8"?>
+<ds:datastoreItem xmlns:ds="http://schemas.openxmlformats.org/officeDocument/2006/customXml" ds:itemID="{08AE9E4E-CB7E-4B16-A8E1-75FCA3AB5EEB}">
+  <ds:schemaRefs>
+    <ds:schemaRef ds:uri="http://schemas.microsoft.com/office/2006/metadata/properties"/>
+    <ds:schemaRef ds:uri="http://schemas.microsoft.com/office/infopath/2007/PartnerControls"/>
+    <ds:schemaRef ds:uri="4d2834f2-6e62-48ef-822a-880d84868a39"/>
+  </ds:schemaRefs>
+</ds:datastoreItem>
+</file>
+
+<file path=customXml/itemProps3.xml><?xml version="1.0" encoding="utf-8"?>
+<ds:datastoreItem xmlns:ds="http://schemas.openxmlformats.org/officeDocument/2006/customXml" ds:itemID="{CCC3FAA7-9DA5-49C9-AD09-B4A2A25AED42}">
+  <ds:schemaRefs>
+    <ds:schemaRef ds:uri="http://schemas.microsoft.com/sharepoint/events"/>
+  </ds:schemaRefs>
+</ds:datastoreItem>
+</file>
+
 <file path=customXml/itemProps4.xml><?xml version="1.0" encoding="utf-8"?>
+<ds:datastoreItem xmlns:ds="http://schemas.openxmlformats.org/officeDocument/2006/customXml" ds:itemID="{F993DF54-2D42-4C17-8AC5-2A423C0351C9}">
+  <ds:schemaRefs>
+    <ds:schemaRef ds:uri="http://schemas.openxmlformats.org/officeDocument/2006/bibliography"/>
+  </ds:schemaRefs>
+</ds:datastoreItem>
+</file>
+
+<file path=customXml/itemProps5.xml><?xml version="1.0" encoding="utf-8"?>
 <ds:datastoreItem xmlns:ds="http://schemas.openxmlformats.org/officeDocument/2006/customXml" ds:itemID="{53822130-FE7D-4BAD-8CCF-B01A291C0993}">
   <ds:schemaRefs>
     <ds:schemaRef ds:uri="http://schemas.microsoft.com/sharepoint/v3/contenttype/forms"/>
   </ds:schemaRefs>
 </ds:datastoreItem>
-</file>
-
-<file path=customXml/itemProps5.xml><?xml version="1.0" encoding="utf-8"?>
-<ds:datastoreItem xmlns:ds="http://schemas.openxmlformats.org/officeDocument/2006/customXml" ds:itemID="{F993DF54-2D42-4C17-8AC5-2A423C0351C9}">
-  <ds:schemaRefs>
-    <ds:schemaRef ds:uri="http://schemas.openxmlformats.org/officeDocument/2006/bibliography"/>
-  </ds:schemaRefs>
-</ds:datastoreItem>
 </file>
</xml_diff>